<commit_message>
adding updated what I did
</commit_message>
<xml_diff>
--- a/William Taylor - What I did.docx
+++ b/William Taylor - What I did.docx
@@ -4,12 +4,54 @@
   <w:body>
     <w:p>
       <w:r>
-        <w:t>I wrote the initial code to run on the PC which acted as a proof of concept for the algorithm we would use. I also ported the code to the PS3, writing the</w:t>
+        <w:t xml:space="preserve">During this project </w:t>
+      </w:r>
+      <w:r>
+        <w:t xml:space="preserve">I </w:t>
+      </w:r>
+      <w:r>
+        <w:t>did a lot. I wrote the initial</w:t>
+      </w:r>
+      <w:r>
+        <w:t xml:space="preserve"> PC</w:t>
+      </w:r>
+      <w:r>
+        <w:t xml:space="preserve"> code and then ported the code to the PS3</w:t>
+      </w:r>
+      <w:r>
+        <w:t xml:space="preserve"> to run on multiple SPU’s. I also built the basic build sys</w:t>
+      </w:r>
+      <w:r>
+        <w:t xml:space="preserve">tem using a basic python script. I also </w:t>
+      </w:r>
+      <w:r>
+        <w:t>wrote much of the common classes used to deal with files</w:t>
+      </w:r>
+      <w:r>
+        <w:t>,</w:t>
+      </w:r>
+      <w:r>
+        <w:t xml:space="preserve"> logging and high resolutions timers.</w:t>
+      </w:r>
+      <w:r>
+        <w:t xml:space="preserve"> I’ve been equipped with an enhanced knowledge of the PS3 but this project has also made me better a</w:t>
+      </w:r>
+      <w:r>
+        <w:t>t</w:t>
+      </w:r>
+      <w:r>
+        <w:t xml:space="preserve"> programming for unique hardware offerings. Also the low level nature of the project has also helped me brush up on my low level programming skills</w:t>
+      </w:r>
+      <w:r>
+        <w:t>. These skills</w:t>
+      </w:r>
+      <w:r>
+        <w:t xml:space="preserve"> </w:t>
       </w:r>
       <w:bookmarkStart w:id="0" w:name="_GoBack"/>
       <w:bookmarkEnd w:id="0"/>
       <w:r>
-        <w:t xml:space="preserve"> serial code to run on multiple SPU’s. I also built the basic build system using a basic python script which would allow us to toggle what we built as sometimes we only wanted to build the SPU programs not the PPU executable. Finally, I wrote much of the common classes used to deal with files logging and high resolutions timers.</w:t>
+        <w:t>will certainly help me in future.</w:t>
       </w:r>
     </w:p>
     <w:sectPr>

</xml_diff>